<commit_message>
Added more HW 2 info
</commit_message>
<xml_diff>
--- a/Unit02/Chad Madding 2 live session contribution.docx
+++ b/Unit02/Chad Madding 2 live session contribution.docx
@@ -642,7 +642,7 @@
                   <w:pPr>
                     <w:spacing w:after="0" w:line="240" w:lineRule="auto"/>
                     <w:rPr>
-                      <w:rFonts w:ascii="Arial" w:eastAsia="Times New Roman" w:hAnsi="Arial" w:cs="Arial"/>
+                      <w:rFonts w:ascii="Arial" w:hAnsi="Arial" w:cs="Arial"/>
                       <w:color w:val="000000"/>
                       <w:sz w:val="18"/>
                       <w:szCs w:val="18"/>
@@ -650,12 +650,12 @@
                   </w:pPr>
                   <w:r>
                     <w:rPr>
-                      <w:rFonts w:ascii="Arial" w:eastAsia="Times New Roman" w:hAnsi="Arial" w:cs="Arial"/>
-                      <w:color w:val="000000"/>
-                      <w:sz w:val="18"/>
-                      <w:szCs w:val="18"/>
-                    </w:rPr>
-                    <w:t>This is 20 years of data and it looks as if there is a seasonal component to the series. Looking at the line of the mean there looks to be a slight rise over twenty years, but the first condition of a constant mean seems to be met.</w:t>
+                      <w:rFonts w:ascii="Arial" w:hAnsi="Arial" w:cs="Arial"/>
+                      <w:color w:val="000000"/>
+                      <w:sz w:val="18"/>
+                      <w:szCs w:val="18"/>
+                    </w:rPr>
+                    <w:t>This is 20 years of data and it looks as if there is a seasonal component to the series. This data does not seem to meet the first condition of a constant mean.</w:t>
                   </w:r>
                 </w:p>
                 <w:p>
@@ -671,6 +671,8 @@
                       <w:u w:val="single"/>
                     </w:rPr>
                   </w:pPr>
+                  <w:bookmarkStart w:id="0" w:name="_GoBack"/>
+                  <w:bookmarkEnd w:id="0"/>
                   <w:r>
                     <w:rPr>
                       <w:rFonts w:ascii="Arial" w:eastAsia="Times New Roman" w:hAnsi="Arial" w:cs="Arial"/>
@@ -708,10 +710,9 @@
                   <w:pPr>
                     <w:spacing w:after="0" w:line="240" w:lineRule="auto"/>
                     <w:rPr>
-                      <w:rFonts w:ascii="Arial" w:eastAsia="Times New Roman" w:hAnsi="Arial" w:cs="Arial"/>
-                      <w:color w:val="000000"/>
-                      <w:sz w:val="18"/>
-                      <w:szCs w:val="18"/>
+                      <w:rFonts w:ascii="Times New Roman" w:eastAsia="Times New Roman" w:hAnsi="Times New Roman" w:cs="Times New Roman"/>
+                      <w:sz w:val="24"/>
+                      <w:szCs w:val="24"/>
                     </w:rPr>
                   </w:pPr>
                   <w:r>
@@ -721,43 +722,7 @@
                       <w:sz w:val="18"/>
                       <w:szCs w:val="18"/>
                     </w:rPr>
-                    <w:t>The assumption</w:t>
-                  </w:r>
-                  <w:r>
-                    <w:rPr>
-                      <w:rFonts w:ascii="Arial" w:eastAsia="Times New Roman" w:hAnsi="Arial" w:cs="Arial"/>
-                      <w:color w:val="000000"/>
-                      <w:sz w:val="18"/>
-                      <w:szCs w:val="18"/>
-                    </w:rPr>
-                    <w:t xml:space="preserve"> that</w:t>
-                  </w:r>
-                  <w:r>
-                    <w:rPr>
-                      <w:rFonts w:ascii="Arial" w:eastAsia="Times New Roman" w:hAnsi="Arial" w:cs="Arial"/>
-                      <w:color w:val="000000"/>
-                      <w:sz w:val="18"/>
-                      <w:szCs w:val="18"/>
-                    </w:rPr>
-                    <w:t xml:space="preserve"> </w:t>
-                  </w:r>
-                  <w:r>
-                    <w:rPr>
-                      <w:rFonts w:ascii="Arial" w:eastAsia="Times New Roman" w:hAnsi="Arial" w:cs="Arial"/>
-                      <w:color w:val="000000"/>
-                      <w:sz w:val="18"/>
-                      <w:szCs w:val="18"/>
-                    </w:rPr>
-                    <w:t xml:space="preserve">the variance does not depend on time </w:t>
-                  </w:r>
-                  <w:r>
-                    <w:rPr>
-                      <w:rFonts w:ascii="Arial" w:eastAsia="Times New Roman" w:hAnsi="Arial" w:cs="Arial"/>
-                      <w:color w:val="000000"/>
-                      <w:sz w:val="18"/>
-                      <w:szCs w:val="18"/>
-                    </w:rPr>
-                    <w:t>seems reasonable given the plot of the full data set.</w:t>
+                    <w:t>Given that the series is not thought to be stationary, it is tough to assess the constant variance since we only have one observation per month.</w:t>
                   </w:r>
                 </w:p>
               </w:tc>
@@ -851,7 +816,6 @@
                       <w:szCs w:val="24"/>
                     </w:rPr>
                   </w:pPr>
-                  <w:bookmarkStart w:id="0" w:name="_GoBack"/>
                   <w:r>
                     <w:rPr>
                       <w:rFonts w:ascii="Times New Roman" w:eastAsia="Times New Roman" w:hAnsi="Times New Roman" w:cs="Times New Roman"/>
@@ -895,7 +859,6 @@
                       </wp:inline>
                     </w:drawing>
                   </w:r>
-                  <w:bookmarkEnd w:id="0"/>
                 </w:p>
                 <w:p>
                   <w:pPr>
@@ -1080,19 +1043,577 @@
                   <w:pPr>
                     <w:spacing w:after="0" w:line="240" w:lineRule="auto"/>
                     <w:rPr>
+                      <w:rFonts w:ascii="Arial" w:eastAsia="Times New Roman" w:hAnsi="Arial" w:cs="Arial"/>
+                      <w:color w:val="000000"/>
+                      <w:sz w:val="18"/>
+                      <w:szCs w:val="18"/>
+                    </w:rPr>
+                  </w:pPr>
+                  <w:r>
+                    <w:rPr>
+                      <w:rFonts w:ascii="Arial" w:eastAsia="Times New Roman" w:hAnsi="Arial" w:cs="Arial"/>
+                      <w:color w:val="000000"/>
+                      <w:sz w:val="18"/>
+                      <w:szCs w:val="18"/>
+                    </w:rPr>
+                    <w:t>Judging from the ACFs of the first half and the second half of the series, we see evidence that the autocorrelations do not depend on where they are in time, rather just on the lag.</w:t>
+                  </w:r>
+                </w:p>
+                <w:p>
+                  <w:pPr>
+                    <w:spacing w:after="0" w:line="240" w:lineRule="auto"/>
+                    <w:rPr>
                       <w:rFonts w:ascii="Times New Roman" w:eastAsia="Times New Roman" w:hAnsi="Times New Roman" w:cs="Times New Roman"/>
                       <w:sz w:val="24"/>
                       <w:szCs w:val="24"/>
                     </w:rPr>
                   </w:pPr>
-                  <w:r>
-                    <w:rPr>
-                      <w:rFonts w:ascii="Arial" w:eastAsia="Times New Roman" w:hAnsi="Arial" w:cs="Arial"/>
-                      <w:color w:val="000000"/>
-                      <w:sz w:val="18"/>
-                      <w:szCs w:val="18"/>
-                    </w:rPr>
-                    <w:t>Judging from the ACFs of the first half and the second half of the series, we see evidence that the autocorrelations do not depend on where they are in time, rather just on the lag.</w:t>
+                </w:p>
+                <w:p>
+                  <w:pPr>
+                    <w:spacing w:after="0" w:line="240" w:lineRule="auto"/>
+                    <w:rPr>
+                      <w:rFonts w:ascii="Times New Roman" w:eastAsia="Times New Roman" w:hAnsi="Times New Roman" w:cs="Times New Roman"/>
+                      <w:sz w:val="24"/>
+                      <w:szCs w:val="24"/>
+                    </w:rPr>
+                  </w:pPr>
+                  <w:r>
+                    <w:rPr>
+                      <w:rFonts w:ascii="Arial" w:eastAsia="Times New Roman" w:hAnsi="Arial" w:cs="Arial"/>
+                      <w:b/>
+                      <w:bCs/>
+                      <w:color w:val="000000"/>
+                      <w:sz w:val="18"/>
+                      <w:szCs w:val="18"/>
+                      <w:u w:val="single"/>
+                    </w:rPr>
+                    <w:t>Conclusion:</w:t>
+                  </w:r>
+                </w:p>
+                <w:p>
+                  <w:pPr>
+                    <w:spacing w:after="0" w:line="240" w:lineRule="auto"/>
+                    <w:rPr>
+                      <w:rFonts w:ascii="Times New Roman" w:eastAsia="Times New Roman" w:hAnsi="Times New Roman" w:cs="Times New Roman"/>
+                      <w:sz w:val="24"/>
+                      <w:szCs w:val="24"/>
+                    </w:rPr>
+                  </w:pPr>
+                  <w:r>
+                    <w:rPr>
+                      <w:rFonts w:ascii="Arial" w:eastAsia="Times New Roman" w:hAnsi="Arial" w:cs="Arial"/>
+                      <w:color w:val="000000"/>
+                      <w:sz w:val="18"/>
+                      <w:szCs w:val="18"/>
+                    </w:rPr>
+                    <w:t>Only meeting one of the three conditions we can conclude that this is not a stationary dataset.</w:t>
+                  </w:r>
+                </w:p>
+              </w:tc>
+            </w:tr>
+            <w:tr>
+              <w:trPr>
+                <w:jc w:val="center"/>
+              </w:trPr>
+              <w:tc>
+                <w:tcPr>
+                  <w:tcW w:w="4469" w:type="dxa"/>
+                  <w:tcBorders>
+                    <w:top w:val="single" w:sz="8" w:space="0" w:color="000000"/>
+                    <w:left w:val="single" w:sz="8" w:space="0" w:color="000000"/>
+                    <w:bottom w:val="single" w:sz="8" w:space="0" w:color="000000"/>
+                    <w:right w:val="single" w:sz="8" w:space="0" w:color="000000"/>
+                  </w:tcBorders>
+                  <w:tcMar>
+                    <w:top w:w="100" w:type="dxa"/>
+                    <w:left w:w="100" w:type="dxa"/>
+                    <w:bottom w:w="100" w:type="dxa"/>
+                    <w:right w:w="100" w:type="dxa"/>
+                  </w:tcMar>
+                </w:tcPr>
+                <w:p>
+                  <w:pPr>
+                    <w:spacing w:after="0" w:line="240" w:lineRule="auto"/>
+                    <w:jc w:val="center"/>
+                    <w:rPr>
+                      <w:rFonts w:ascii="Arial" w:eastAsia="Times New Roman" w:hAnsi="Arial" w:cs="Arial"/>
+                      <w:b/>
+                      <w:bCs/>
+                      <w:noProof/>
+                      <w:color w:val="000000"/>
+                      <w:sz w:val="24"/>
+                      <w:szCs w:val="24"/>
+                      <w:bdr w:val="none" w:sz="0" w:space="0" w:color="auto" w:frame="1"/>
+                    </w:rPr>
+                  </w:pPr>
+                  <w:r>
+                    <w:rPr>
+                      <w:rFonts w:ascii="Arial" w:eastAsia="Times New Roman" w:hAnsi="Arial" w:cs="Arial"/>
+                      <w:b/>
+                      <w:bCs/>
+                      <w:noProof/>
+                      <w:color w:val="000000"/>
+                      <w:sz w:val="24"/>
+                      <w:szCs w:val="24"/>
+                      <w:bdr w:val="none" w:sz="0" w:space="0" w:color="auto" w:frame="1"/>
+                    </w:rPr>
+                    <w:lastRenderedPageBreak/>
+                    <w:drawing>
+                      <wp:inline distT="0" distB="0" distL="0" distR="0" wp14:anchorId="39875ADB" wp14:editId="509D5882">
+                        <wp:extent cx="2693096" cy="1708792"/>
+                        <wp:effectExtent l="0" t="0" r="0" b="5715"/>
+                        <wp:docPr id="4" name="Picture 4"/>
+                        <wp:cNvGraphicFramePr>
+                          <a:graphicFrameLocks xmlns:a="http://schemas.openxmlformats.org/drawingml/2006/main" noChangeAspect="1"/>
+                        </wp:cNvGraphicFramePr>
+                        <a:graphic xmlns:a="http://schemas.openxmlformats.org/drawingml/2006/main">
+                          <a:graphicData uri="http://schemas.openxmlformats.org/drawingml/2006/picture">
+                            <pic:pic xmlns:pic="http://schemas.openxmlformats.org/drawingml/2006/picture">
+                              <pic:nvPicPr>
+                                <pic:cNvPr id="1" name=""/>
+                                <pic:cNvPicPr/>
+                              </pic:nvPicPr>
+                              <pic:blipFill>
+                                <a:blip r:embed="rId10"/>
+                                <a:stretch>
+                                  <a:fillRect/>
+                                </a:stretch>
+                              </pic:blipFill>
+                              <pic:spPr>
+                                <a:xfrm>
+                                  <a:off x="0" y="0"/>
+                                  <a:ext cx="2769494" cy="1757267"/>
+                                </a:xfrm>
+                                <a:prstGeom prst="rect">
+                                  <a:avLst/>
+                                </a:prstGeom>
+                              </pic:spPr>
+                            </pic:pic>
+                          </a:graphicData>
+                        </a:graphic>
+                      </wp:inline>
+                    </w:drawing>
+                  </w:r>
+                </w:p>
+              </w:tc>
+              <w:tc>
+                <w:tcPr>
+                  <w:tcW w:w="4671" w:type="dxa"/>
+                  <w:tcBorders>
+                    <w:top w:val="single" w:sz="8" w:space="0" w:color="000000"/>
+                    <w:left w:val="single" w:sz="8" w:space="0" w:color="000000"/>
+                    <w:bottom w:val="single" w:sz="8" w:space="0" w:color="000000"/>
+                    <w:right w:val="single" w:sz="8" w:space="0" w:color="000000"/>
+                  </w:tcBorders>
+                  <w:tcMar>
+                    <w:top w:w="100" w:type="dxa"/>
+                    <w:left w:w="100" w:type="dxa"/>
+                    <w:bottom w:w="100" w:type="dxa"/>
+                    <w:right w:w="100" w:type="dxa"/>
+                  </w:tcMar>
+                </w:tcPr>
+                <w:p>
+                  <w:pPr>
+                    <w:spacing w:after="0" w:line="240" w:lineRule="auto"/>
+                    <w:rPr>
+                      <w:rFonts w:ascii="Arial" w:hAnsi="Arial" w:cs="Arial"/>
+                      <w:b/>
+                      <w:color w:val="000000"/>
+                      <w:sz w:val="18"/>
+                      <w:szCs w:val="18"/>
+                      <w:u w:val="single"/>
+                      <w:shd w:val="clear" w:color="auto" w:fill="FFFFFF"/>
+                    </w:rPr>
+                  </w:pPr>
+                  <w:r>
+                    <w:rPr>
+                      <w:rFonts w:ascii="Arial" w:hAnsi="Arial" w:cs="Arial"/>
+                      <w:b/>
+                      <w:color w:val="000000"/>
+                      <w:sz w:val="18"/>
+                      <w:szCs w:val="18"/>
+                      <w:u w:val="single"/>
+                      <w:shd w:val="clear" w:color="auto" w:fill="FFFFFF"/>
+                    </w:rPr>
+                    <w:t>S</w:t>
+                  </w:r>
+                  <w:r>
+                    <w:rPr>
+                      <w:rFonts w:ascii="Arial" w:hAnsi="Arial" w:cs="Arial"/>
+                      <w:b/>
+                      <w:color w:val="000000"/>
+                      <w:sz w:val="18"/>
+                      <w:szCs w:val="18"/>
+                      <w:u w:val="single"/>
+                      <w:shd w:val="clear" w:color="auto" w:fill="FFFFFF"/>
+                    </w:rPr>
+                    <w:t xml:space="preserve">pectral </w:t>
+                  </w:r>
+                  <w:r>
+                    <w:rPr>
+                      <w:rFonts w:ascii="Arial" w:hAnsi="Arial" w:cs="Arial"/>
+                      <w:b/>
+                      <w:color w:val="000000"/>
+                      <w:sz w:val="18"/>
+                      <w:szCs w:val="18"/>
+                      <w:u w:val="single"/>
+                      <w:shd w:val="clear" w:color="auto" w:fill="FFFFFF"/>
+                    </w:rPr>
+                    <w:t>D</w:t>
+                  </w:r>
+                  <w:r>
+                    <w:rPr>
+                      <w:rFonts w:ascii="Arial" w:hAnsi="Arial" w:cs="Arial"/>
+                      <w:b/>
+                      <w:color w:val="000000"/>
+                      <w:sz w:val="18"/>
+                      <w:szCs w:val="18"/>
+                      <w:u w:val="single"/>
+                      <w:shd w:val="clear" w:color="auto" w:fill="FFFFFF"/>
+                    </w:rPr>
+                    <w:t xml:space="preserve">ensity </w:t>
+                  </w:r>
+                  <w:r>
+                    <w:rPr>
+                      <w:rFonts w:ascii="Arial" w:hAnsi="Arial" w:cs="Arial"/>
+                      <w:b/>
+                      <w:color w:val="000000"/>
+                      <w:sz w:val="18"/>
+                      <w:szCs w:val="18"/>
+                      <w:u w:val="single"/>
+                      <w:shd w:val="clear" w:color="auto" w:fill="FFFFFF"/>
+                    </w:rPr>
+                    <w:t>E</w:t>
+                  </w:r>
+                  <w:r>
+                    <w:rPr>
+                      <w:rFonts w:ascii="Arial" w:hAnsi="Arial" w:cs="Arial"/>
+                      <w:b/>
+                      <w:color w:val="000000"/>
+                      <w:sz w:val="18"/>
+                      <w:szCs w:val="18"/>
+                      <w:u w:val="single"/>
+                      <w:shd w:val="clear" w:color="auto" w:fill="FFFFFF"/>
+                    </w:rPr>
+                    <w:t>stimate</w:t>
+                  </w:r>
+                </w:p>
+                <w:p>
+                  <w:pPr>
+                    <w:spacing w:after="0" w:line="240" w:lineRule="auto"/>
+                    <w:rPr>
+                      <w:rFonts w:ascii="Arial" w:eastAsia="Times New Roman" w:hAnsi="Arial" w:cs="Arial"/>
+                      <w:color w:val="000000"/>
+                      <w:sz w:val="18"/>
+                      <w:szCs w:val="18"/>
+                    </w:rPr>
+                  </w:pPr>
+                  <w:r>
+                    <w:rPr>
+                      <w:rFonts w:ascii="Arial" w:hAnsi="Arial" w:cs="Arial"/>
+                      <w:color w:val="000000"/>
+                      <w:sz w:val="18"/>
+                      <w:szCs w:val="18"/>
+                      <w:shd w:val="clear" w:color="auto" w:fill="FFFFFF"/>
+                    </w:rPr>
+                    <w:t xml:space="preserve">Here we see the </w:t>
+                  </w:r>
+                  <w:proofErr w:type="spellStart"/>
+                  <w:r>
+                    <w:rPr>
+                      <w:rFonts w:ascii="Arial" w:hAnsi="Arial" w:cs="Arial"/>
+                      <w:color w:val="000000"/>
+                      <w:sz w:val="18"/>
+                      <w:szCs w:val="18"/>
+                      <w:shd w:val="clear" w:color="auto" w:fill="FFFFFF"/>
+                    </w:rPr>
+                    <w:t>Parzen</w:t>
+                  </w:r>
+                  <w:proofErr w:type="spellEnd"/>
+                  <w:r>
+                    <w:rPr>
+                      <w:rFonts w:ascii="Arial" w:hAnsi="Arial" w:cs="Arial"/>
+                      <w:color w:val="000000"/>
+                      <w:sz w:val="18"/>
+                      <w:szCs w:val="18"/>
+                      <w:shd w:val="clear" w:color="auto" w:fill="FFFFFF"/>
+                    </w:rPr>
+                    <w:t xml:space="preserve"> window-based spectral density estimate using the default truncation point of </w:t>
+                  </w:r>
+                  <w:r>
+                    <w:rPr>
+                      <w:rFonts w:ascii="Arial" w:hAnsi="Arial" w:cs="Arial"/>
+                      <w:color w:val="000000"/>
+                      <w:sz w:val="18"/>
+                      <w:szCs w:val="18"/>
+                      <w:shd w:val="clear" w:color="auto" w:fill="FFFFFF"/>
+                    </w:rPr>
+                    <w:t>30. The</w:t>
+                  </w:r>
+                  <w:r>
+                    <w:rPr>
+                      <w:rFonts w:ascii="Arial" w:hAnsi="Arial" w:cs="Arial"/>
+                      <w:color w:val="000000"/>
+                      <w:sz w:val="18"/>
+                      <w:szCs w:val="18"/>
+                      <w:shd w:val="clear" w:color="auto" w:fill="FFFFFF"/>
+                    </w:rPr>
+                    <w:t xml:space="preserve"> </w:t>
+                  </w:r>
+                  <w:r>
+                    <w:rPr>
+                      <w:rFonts w:ascii="Arial" w:hAnsi="Arial" w:cs="Arial"/>
+                      <w:color w:val="000000"/>
+                      <w:sz w:val="18"/>
+                      <w:szCs w:val="18"/>
+                      <w:shd w:val="clear" w:color="auto" w:fill="FFFFFF"/>
+                    </w:rPr>
+                    <w:t>smoothed spectral estimate plot</w:t>
+                  </w:r>
+                  <w:r>
+                    <w:rPr>
+                      <w:rFonts w:ascii="Arial" w:hAnsi="Arial" w:cs="Arial"/>
+                      <w:color w:val="000000"/>
+                      <w:sz w:val="18"/>
+                      <w:szCs w:val="18"/>
+                      <w:shd w:val="clear" w:color="auto" w:fill="FFFFFF"/>
+                    </w:rPr>
+                    <w:t xml:space="preserve"> </w:t>
+                  </w:r>
+                  <w:r>
+                    <w:rPr>
+                      <w:rFonts w:ascii="Arial" w:hAnsi="Arial" w:cs="Arial"/>
+                      <w:color w:val="000000"/>
+                      <w:sz w:val="18"/>
+                      <w:szCs w:val="18"/>
+                      <w:shd w:val="clear" w:color="auto" w:fill="FFFFFF"/>
+                    </w:rPr>
+                    <w:t>shows</w:t>
+                  </w:r>
+                  <w:r>
+                    <w:rPr>
+                      <w:rFonts w:ascii="Arial" w:eastAsia="Times New Roman" w:hAnsi="Arial" w:cs="Arial"/>
+                      <w:color w:val="000000"/>
+                      <w:sz w:val="18"/>
+                      <w:szCs w:val="18"/>
+                    </w:rPr>
+                    <w:t xml:space="preserve"> a peak in the spectral density at</w:t>
+                  </w:r>
+                  <w:r>
+                    <w:rPr>
+                      <w:rFonts w:ascii="Arial" w:eastAsia="Times New Roman" w:hAnsi="Arial" w:cs="Arial"/>
+                      <w:color w:val="000000"/>
+                      <w:sz w:val="18"/>
+                      <w:szCs w:val="18"/>
+                    </w:rPr>
+                    <w:t xml:space="preserve"> </w:t>
+                  </w:r>
+                  <w:r>
+                    <w:rPr>
+                      <w:rFonts w:ascii="Arial" w:eastAsia="Times New Roman" w:hAnsi="Arial" w:cs="Arial"/>
+                      <w:color w:val="000000"/>
+                      <w:sz w:val="18"/>
+                      <w:szCs w:val="18"/>
+                    </w:rPr>
+                    <w:t>.083</w:t>
+                  </w:r>
+                  <w:r>
+                    <w:rPr>
+                      <w:rFonts w:ascii="Arial" w:eastAsia="Times New Roman" w:hAnsi="Arial" w:cs="Arial"/>
+                      <w:color w:val="000000"/>
+                      <w:sz w:val="18"/>
+                      <w:szCs w:val="18"/>
+                    </w:rPr>
+                    <w:t xml:space="preserve"> (</w:t>
+                  </w:r>
+                  <w:r>
+                    <w:rPr>
+                      <w:rFonts w:ascii="Arial" w:eastAsia="Times New Roman" w:hAnsi="Arial" w:cs="Arial"/>
+                      <w:color w:val="000000"/>
+                      <w:sz w:val="18"/>
+                      <w:szCs w:val="18"/>
+                    </w:rPr>
+                    <w:t>1/12</w:t>
+                  </w:r>
+                  <w:r>
+                    <w:rPr>
+                      <w:rFonts w:ascii="Arial" w:eastAsia="Times New Roman" w:hAnsi="Arial" w:cs="Arial"/>
+                      <w:color w:val="000000"/>
+                      <w:sz w:val="18"/>
+                      <w:szCs w:val="18"/>
+                    </w:rPr>
+                    <w:t>)</w:t>
+                  </w:r>
+                  <w:r>
+                    <w:rPr>
+                      <w:rFonts w:ascii="Arial" w:eastAsia="Times New Roman" w:hAnsi="Arial" w:cs="Arial"/>
+                      <w:color w:val="000000"/>
+                      <w:sz w:val="18"/>
+                      <w:szCs w:val="18"/>
+                    </w:rPr>
+                    <w:t xml:space="preserve">. </w:t>
+                  </w:r>
+                  <w:r>
+                    <w:rPr>
+                      <w:rFonts w:ascii="Arial" w:eastAsia="Times New Roman" w:hAnsi="Arial" w:cs="Arial"/>
+                      <w:color w:val="000000"/>
+                      <w:sz w:val="18"/>
+                      <w:szCs w:val="18"/>
+                    </w:rPr>
+                    <w:t>T</w:t>
+                  </w:r>
+                  <w:r>
+                    <w:rPr>
+                      <w:rFonts w:ascii="Arial" w:eastAsia="Times New Roman" w:hAnsi="Arial" w:cs="Arial"/>
+                      <w:color w:val="000000"/>
+                      <w:sz w:val="18"/>
+                      <w:szCs w:val="18"/>
+                    </w:rPr>
+                    <w:t xml:space="preserve">his </w:t>
+                  </w:r>
+                  <w:r>
+                    <w:rPr>
+                      <w:rFonts w:ascii="Arial" w:eastAsia="Times New Roman" w:hAnsi="Arial" w:cs="Arial"/>
+                      <w:color w:val="000000"/>
+                      <w:sz w:val="18"/>
+                      <w:szCs w:val="18"/>
+                    </w:rPr>
+                    <w:t>evidence</w:t>
+                  </w:r>
+                  <w:r>
+                    <w:rPr>
+                      <w:rFonts w:ascii="Arial" w:hAnsi="Arial" w:cs="Arial"/>
+                      <w:color w:val="000000"/>
+                      <w:sz w:val="18"/>
+                      <w:szCs w:val="18"/>
+                      <w:shd w:val="clear" w:color="auto" w:fill="FFFFFF"/>
+                    </w:rPr>
+                    <w:t xml:space="preserve"> that the </w:t>
+                  </w:r>
+                  <w:r>
+                    <w:rPr>
+                      <w:rFonts w:ascii="Arial" w:eastAsia="Times New Roman" w:hAnsi="Arial" w:cs="Arial"/>
+                      <w:color w:val="000000"/>
+                      <w:sz w:val="18"/>
+                      <w:szCs w:val="18"/>
+                    </w:rPr>
+                    <w:t>data is seasonal on an annual basis and</w:t>
+                  </w:r>
+                  <w:r>
+                    <w:rPr>
+                      <w:rFonts w:ascii="Arial" w:eastAsia="Times New Roman" w:hAnsi="Arial" w:cs="Arial"/>
+                      <w:color w:val="000000"/>
+                      <w:sz w:val="18"/>
+                      <w:szCs w:val="18"/>
+                    </w:rPr>
+                    <w:t xml:space="preserve"> looks to</w:t>
+                  </w:r>
+                  <w:r>
+                    <w:rPr>
+                      <w:rFonts w:ascii="Arial" w:eastAsia="Times New Roman" w:hAnsi="Arial" w:cs="Arial"/>
+                      <w:color w:val="000000"/>
+                      <w:sz w:val="18"/>
+                      <w:szCs w:val="18"/>
+                    </w:rPr>
+                    <w:t xml:space="preserve"> recorded monthly</w:t>
+                  </w:r>
+                  <w:r>
+                    <w:rPr>
+                      <w:rFonts w:ascii="Arial" w:eastAsia="Times New Roman" w:hAnsi="Arial" w:cs="Arial"/>
+                      <w:color w:val="000000"/>
+                      <w:sz w:val="18"/>
+                      <w:szCs w:val="18"/>
+                    </w:rPr>
+                    <w:t>.</w:t>
+                  </w:r>
+                </w:p>
+                <w:p>
+                  <w:pPr>
+                    <w:spacing w:after="0" w:line="240" w:lineRule="auto"/>
+                    <w:rPr>
+                      <w:rFonts w:ascii="Arial" w:hAnsi="Arial" w:cs="Arial"/>
+                      <w:color w:val="000000"/>
+                      <w:sz w:val="20"/>
+                      <w:szCs w:val="20"/>
+                      <w:shd w:val="clear" w:color="auto" w:fill="FFFFFF"/>
+                    </w:rPr>
+                  </w:pPr>
+                  <w:r>
+                    <w:rPr>
+                      <w:rFonts w:ascii="Arial" w:hAnsi="Arial" w:cs="Arial"/>
+                      <w:color w:val="000000"/>
+                      <w:sz w:val="18"/>
+                      <w:szCs w:val="18"/>
+                      <w:shd w:val="clear" w:color="auto" w:fill="FFFFFF"/>
+                    </w:rPr>
+                    <w:t xml:space="preserve">This data was generated in R using the </w:t>
+                  </w:r>
+                  <w:proofErr w:type="spellStart"/>
+                  <w:r>
+                    <w:rPr>
+                      <w:rFonts w:ascii="Arial" w:hAnsi="Arial" w:cs="Arial"/>
+                      <w:color w:val="000000"/>
+                      <w:sz w:val="18"/>
+                      <w:szCs w:val="18"/>
+                      <w:shd w:val="clear" w:color="auto" w:fill="FFFFFF"/>
+                    </w:rPr>
+                    <w:t>tswge</w:t>
+                  </w:r>
+                  <w:proofErr w:type="spellEnd"/>
+                  <w:r>
+                    <w:rPr>
+                      <w:rFonts w:ascii="Arial" w:hAnsi="Arial" w:cs="Arial"/>
+                      <w:color w:val="000000"/>
+                      <w:sz w:val="18"/>
+                      <w:szCs w:val="18"/>
+                      <w:shd w:val="clear" w:color="auto" w:fill="FFFFFF"/>
+                    </w:rPr>
+                    <w:t xml:space="preserve"> package. (</w:t>
+                  </w:r>
+                  <w:proofErr w:type="spellStart"/>
+                  <w:r>
+                    <w:rPr>
+                      <w:rFonts w:ascii="Arial" w:hAnsi="Arial" w:cs="Arial"/>
+                      <w:color w:val="000000"/>
+                      <w:sz w:val="18"/>
+                      <w:szCs w:val="18"/>
+                      <w:shd w:val="clear" w:color="auto" w:fill="FFFFFF"/>
+                    </w:rPr>
+                    <w:t>parzen.wge</w:t>
+                  </w:r>
+                  <w:proofErr w:type="spellEnd"/>
+                  <w:r>
+                    <w:rPr>
+                      <w:rFonts w:ascii="Arial" w:hAnsi="Arial" w:cs="Arial"/>
+                      <w:color w:val="000000"/>
+                      <w:sz w:val="18"/>
+                      <w:szCs w:val="18"/>
+                      <w:shd w:val="clear" w:color="auto" w:fill="FFFFFF"/>
+                    </w:rPr>
+                    <w:t>(</w:t>
+                  </w:r>
+                  <w:proofErr w:type="spellStart"/>
+                  <w:r>
+                    <w:rPr>
+                      <w:rFonts w:ascii="Arial" w:hAnsi="Arial" w:cs="Arial"/>
+                      <w:color w:val="000000"/>
+                      <w:sz w:val="18"/>
+                      <w:szCs w:val="18"/>
+                      <w:shd w:val="clear" w:color="auto" w:fill="FFFFFF"/>
+                    </w:rPr>
+                    <w:t>nottem</w:t>
+                  </w:r>
+                  <w:proofErr w:type="spellEnd"/>
+                  <w:r>
+                    <w:rPr>
+                      <w:rFonts w:ascii="Arial" w:hAnsi="Arial" w:cs="Arial"/>
+                      <w:color w:val="000000"/>
+                      <w:sz w:val="18"/>
+                      <w:szCs w:val="18"/>
+                      <w:shd w:val="clear" w:color="auto" w:fill="FFFFFF"/>
+                    </w:rPr>
+                    <w:t>))</w:t>
                   </w:r>
                 </w:p>
               </w:tc>
@@ -1127,6 +1648,7 @@
           <w:bCs/>
           <w:color w:val="000000"/>
         </w:rPr>
+        <w:lastRenderedPageBreak/>
         <w:t xml:space="preserve">End of </w:t>
       </w:r>
       <w:r>
@@ -1150,7 +1672,7 @@
     </w:p>
     <w:p/>
     <w:p>
-      <w:hyperlink r:id="rId10" w:history="1">
+      <w:hyperlink r:id="rId11" w:history="1">
         <w:r>
           <w:rPr>
             <w:rStyle w:val="Hyperlink"/>

</xml_diff>